<commit_message>
created a dynamic dropdown list from db
</commit_message>
<xml_diff>
--- a/storage/JohnSmith.docx
+++ b/storage/JohnSmith.docx
@@ -297,12 +297,7 @@
           <w:sz w:val="24"/>
           <w:szCs w:val="24"/>
         </w:rPr>
-        <w:t xml:space="preserve">-Au Nord-Est, par le surplus a ENL Land Ltd sur quatorze mètres quatre vingt centimetres(14.80m).
--Au Sud-Est, par le VRS2(A) (Ref: MHLM/14411) décrit sur vingt mètres (20.00m).
--Au Sud-Ouest, par des réserves de deux mètres (2.00m) de large longeant un chemin
-asphalté de six mètres (6.00m) de large sur lesquelles le lot présentement décrit aura un droit de
-passage pour accéder au dit chemin sur quatorze mètres quatre vingt centimètres (14.80m).
-Finalement au Nord-Ouest, par le Lot No.257, ci-avant décrit sur vingt mètres (20.00m).</w:t>
+        <w:t xml:space="preserve">text test text text test text text test text text test text text test text text test text text test text</w:t>
       </w:r>
     </w:p>
     <w:p>
@@ -408,48 +403,7 @@
           <w:sz w:val="24"/>
           <w:szCs w:val="24"/>
         </w:rPr>
-        <w:t xml:space="preserve">(ii)        All domestic wastewater shall be disposed of via septic tank and absorption pit for each lot.
-(iii)       The septic tank shall be of a minimum capacity of 3m3, be watertight and shall be  watertight and 
-             shall be accessible at all time for inspection.
-(iv)         The absorption pit wall surface area should be at least 20m2.
-(v)         The minimum distance of the septic tank and absorption pit to any structure,  building or boundary 
-               shall be 2m as per the Design Guidance of the Ministry of Housing and Lands.
-(vi)         The formation level of the absorption pit should be at least 1.2m above the water table.
-(vii)         Every three years, or if need be to a higher frequency, septic tanks shall be desludged by a 
-                registered wastewater carrier and carted away to Wastewater Management Authority approved 
-                site.
-(vii)         Vehicular access, parking and cultivation of trees (except grass) are not allowed on the on-site 
-                 wastewater disposal system.
-(ix)         Clearance from the Wastewater Management Authority should be sought for development other 
-               than residential
-(x)         Green spaces and playground shall be vested in the Moka District Council (within six months as from 
-               date of this letter) free of charge before any other plot of land in the morcellement is allocated.
-(xi)          The Council shall not be responsible to undertake any infrastructural works incidental to the 
-                 development
-(xii)          The Council does not bind itself to provide any infrastructure such as road and street lighting 
-                  networks from the said development.
-(xiii)          A Building and Land Use Permit shall be obtained from the Council for any subsequent 
-                 development thereon. The Council furthermore reserve the right not to consider favorable any 
-                 development projects involving, inter-alia, construction of Building unless prescribed standards are 
-                 met.
-(xiv)         The road reserves shall be left unobstructed and no construction including enclosure walls shall be 
-                  allowed thereon.
-(xv)         All existing natural watercourses drain, and canals shall be preserved.
-(xvi)         Existing roadside drains shall not be obstructed including creation of temporary access.
-(xvii)         No debris of any kind shall be allowed to run into nearby drains.
-(xix)         The proponent shall keep the individual lots clean and tidy and shall be responsible for the upkeep 
-                 of the lot up to allocation of lots. The eventual owners of the lots shall thereafter properly maintain 
-                 the allocated lot until the time of any development thereon.
-These conditions shall be included in the Deed of Sale and shall be     transferable to all eventual buyers
-                                                                                                                      … … …
-1. Solid wastes shall be disposed of in individual bins or waste handling receptacles in compliance with the Refuse Collection Regulations
-3. No wastes shall be disposed of or have access to any water course.
-4. Sewage disposal systems shall be to the satisfaction of the Wastewater
-Management Authority. The location of septic tank and leaching field, if
-any, shall be as per planning guidelines set up by the Ministry of Housing
-and Lands.
-No construction, parking or cultivation of trees, with the exception of grass, shall be allowed on the leaching field.
-Conditions Nos 1, 3, and 4 shall be included in the Deed of Sale.</w:t>
+        <w:t xml:space="preserve">text test text text test text text test text text test text text test text text test text text test text text test text</w:t>
       </w:r>
     </w:p>
     <w:p>
@@ -1177,7 +1131,7 @@
           <w:b/>
           <w:bCs/>
         </w:rPr>
-        <w:t xml:space="preserve">Le 27/11/2018</w:t>
+        <w:t xml:space="preserve">Le 28/11/2018</w:t>
       </w:r>
     </w:p>
     <w:p>

</xml_diff>

<commit_message>
seperated view for staff and clients
</commit_message>
<xml_diff>
--- a/storage/JohnSmith.docx
+++ b/storage/JohnSmith.docx
@@ -85,7 +85,7 @@
           <w:b/>
           <w:bCs/>
         </w:rPr>
-        <w:t xml:space="preserve">Monsieur et Madame Bala BLACKSMITH </w:t>
+        <w:t xml:space="preserve">Monsieur et Madame Bala CHINTA </w:t>
       </w:r>
     </w:p>
     <w:p>
@@ -164,32 +164,32 @@
           <w:sz w:val="24"/>
           <w:szCs w:val="24"/>
         </w:rPr>
-        <w:t xml:space="preserve">Monsieur Bala BLACKSMITH, né le 1975-01-14 (Acte de Naissance portant le No 2 - Port Louis); titulaire d'une Carte Nationale d'Identité portant le No B5555555555555, Driver.</w:t>
-      </w:r>
-    </w:p>
-    <w:p>
-      <w:pPr/>
-      <w:r>
-        <w:rPr>
-          <w:rFonts w:ascii="Times New Roman" w:hAnsi="Times New Roman" w:eastAsia="Times New Roman" w:cs="Times New Roman"/>
-          <w:sz w:val="24"/>
-          <w:szCs w:val="24"/>
-        </w:rPr>
-        <w:t xml:space="preserve">Et son épouse, Madame Joelle DELPH BLACKSMITH  née le 1975-05-10 (Acte de Naissance portant le No 3 - Port Louis);titulaire d'une Carte Nationale d'Identité portant le No M3033333333333, Nursing Officer, tous deux demeurant ensemble à Cemetry Lane, 5.</w:t>
-      </w:r>
-    </w:p>
-    <w:p>
-      <w:pPr>
-        <w:pStyle w:val="Indent"/>
-      </w:pPr>
-      <w:r>
-        <w:rPr>
-          <w:rFonts w:ascii="Times New Roman" w:hAnsi="Times New Roman" w:eastAsia="Times New Roman" w:cs="Times New Roman"/>
-          <w:sz w:val="24"/>
-          <w:szCs w:val="24"/>
-        </w:rPr>
-        <w:t xml:space="preserve">Mariés en uniques noces - ainsi qu'ils le déclarent, le 1995-01-10 sous le Régime Légal de Communauté (Acte de Mariage portant le No 65 - Port Louis); ce régime matrimonial n'a subi aucun changement.
-        ( Monsieur et Madame Bala BLACKSMITH appelés au cours des présentes: 'vendeurs').
+        <w:t xml:space="preserve">Monsieur Bala CHINTA, né le 1988-01-10 (Acte de Naissance portant le No 2 - Pamplemousses); titulaire d'une Carte Nationale d'Identité portant le No C5555555555555, Test Analyst.</w:t>
+      </w:r>
+    </w:p>
+    <w:p>
+      <w:pPr/>
+      <w:r>
+        <w:rPr>
+          <w:rFonts w:ascii="Times New Roman" w:hAnsi="Times New Roman" w:eastAsia="Times New Roman" w:cs="Times New Roman"/>
+          <w:sz w:val="24"/>
+          <w:szCs w:val="24"/>
+        </w:rPr>
+        <w:t xml:space="preserve">Et son épouse, Madame Bobi KUMARI CHINTA  née le 1988-12-11 (Acte de Naissance portant le No 4 - Port Louis);titulaire d'une Carte Nationale d'Identité portant le No M8833333333333, Nursing Officer, tous deux demeurant ensemble à fufkuygkjh.</w:t>
+      </w:r>
+    </w:p>
+    <w:p>
+      <w:pPr>
+        <w:pStyle w:val="Indent"/>
+      </w:pPr>
+      <w:r>
+        <w:rPr>
+          <w:rFonts w:ascii="Times New Roman" w:hAnsi="Times New Roman" w:eastAsia="Times New Roman" w:cs="Times New Roman"/>
+          <w:sz w:val="24"/>
+          <w:szCs w:val="24"/>
+        </w:rPr>
+        <w:t xml:space="preserve">Mariés en uniques noces - ainsi qu'ils le déclarent, le 2016-10-03 sous le Régime Légal de Communauté (Acte de Mariage portant le No 3 - Moka); ce régime matrimonial n'a subi aucun changement.
+        ( Monsieur et Madame Bala CHINTA appelés au cours des présentes: 'vendeurs').
         </w:t>
       </w:r>
     </w:p>
@@ -212,7 +212,7 @@
           <w:sz w:val="24"/>
           <w:szCs w:val="24"/>
         </w:rPr>
-        <w:t xml:space="preserve">Monsieur John SMITH né à Dr Jeetoo Hospital le 1990-10-10 (Acte de Naissance portant le No 13 - Port Louis);titulaire d'une Carte Nationale d'identité portant le No S1234567890987 Married ainsi qu'il le déclare,'Test Analyst', demeurant à Bakery Lane.</w:t>
+        <w:t xml:space="preserve">Monsieur John SMITH né à Dr Jeetoo Hospital le 1997-12-12 (Acte de Naissance portant le No 1 - Port Louis);titulaire d'une Carte Nationale d'identité portant le No S1234567890987 Married ainsi qu'il le déclare,'software developper', demeurant à gvjjjhbjn.</w:t>
       </w:r>
     </w:p>
     <w:p>
@@ -283,21 +283,21 @@
           <w:sz w:val="24"/>
           <w:szCs w:val="24"/>
         </w:rPr>
-        <w:t xml:space="preserve">Une portion de terrain vague située au quartier de Moka,lieu dit Morcellement St Gilles de la contenance de sept perches soit DEUX CENTS QUATRE VINGT SEIZE METRES CARRES (296 m2) - PIN No 1814230798
-        ] et bornée d'après le titre de propriété ci-après relate, d'après un rapport avec plan figuratif y joint,dresse par Monsieur Harris Runghen, arpenteur, le2015-07-02, enregistrée au Reg LS99/99048272, comme suit:</w:t>
-      </w:r>
-    </w:p>
-    <w:p>
-      <w:pPr>
-        <w:pStyle w:val="Indent"/>
-      </w:pPr>
-      <w:r>
-        <w:rPr>
-          <w:rFonts w:ascii="Times New Roman" w:hAnsi="Times New Roman" w:eastAsia="Times New Roman" w:cs="Times New Roman"/>
-          <w:sz w:val="24"/>
-          <w:szCs w:val="24"/>
-        </w:rPr>
-        <w:t xml:space="preserve">text test text text test text text test text text test text text test text text test text text test text</w:t>
+        <w:t xml:space="preserve">Une portion de terrain vague située au quartier de Grand Port,lieu dit gjjhb,n., de la contenance de sept perches soit DEUX CENTS QUATRE VINGT SEIZE METRES CARRES (296 m2) - PIN No 55
+        ] et bornée d'après le titre de propriété ci-après relate, d'après un rapport avec plan figuratif y joint,dresse par Monsieur Harris Runghen, arpenteur, le2018-01-02, enregistrée au Reg LS99/99048272, comme suit:</w:t>
+      </w:r>
+    </w:p>
+    <w:p>
+      <w:pPr>
+        <w:pStyle w:val="Indent"/>
+      </w:pPr>
+      <w:r>
+        <w:rPr>
+          <w:rFonts w:ascii="Times New Roman" w:hAnsi="Times New Roman" w:eastAsia="Times New Roman" w:cs="Times New Roman"/>
+          <w:sz w:val="24"/>
+          <w:szCs w:val="24"/>
+        </w:rPr>
+        <w:t xml:space="preserve">hbjhb</w:t>
       </w:r>
     </w:p>
     <w:p>
@@ -376,7 +376,7 @@
         </w:rPr>
         <w:t xml:space="preserve">Déclarent les vendeurs qu'ils sont propriétaires du Bien Vendu au moyen de l'acquisition que l'un d'eux en a faite
        (pendant leur susdit mariage), suivant contrat contenant quittance du prix nominal d'une
-       roupie, dressé par Monsieur Jonathan Joseph La Bonne, notaire,les 2015-11-30 et 2015-11-06,  enregistrée et transcrit au Vol 201512/000536.</w:t>
+       roupie, dressé par Monsieur Jonathan Joseph La Bonne, notaire,les 1995-12-08 et 1995-12-04,  enregistrée et transcrit au Vol 201512/000536.</w:t>
       </w:r>
     </w:p>
     <w:p>
@@ -403,7 +403,7 @@
           <w:sz w:val="24"/>
           <w:szCs w:val="24"/>
         </w:rPr>
-        <w:t xml:space="preserve">text test text text test text text test text text test text text test text text test text text test text text test text</w:t>
+        <w:t xml:space="preserve">pnik</w:t>
       </w:r>
     </w:p>
     <w:p>
@@ -1131,7 +1131,7 @@
           <w:b/>
           <w:bCs/>
         </w:rPr>
-        <w:t xml:space="preserve">Le 28/11/2018</w:t>
+        <w:t xml:space="preserve">Le 01/12/2018</w:t>
       </w:r>
     </w:p>
     <w:p>

</xml_diff>